<commit_message>
Updated Resume for New Domain
</commit_message>
<xml_diff>
--- a/Gabriel_Jude_Resume.docx
+++ b/Gabriel_Jude_Resume.docx
@@ -266,17 +266,25 @@
                                   <w:sz w:val="24"/>
                                   <w:szCs w:val="24"/>
                                 </w:rPr>
-                                <w:t>https://gabrieljude.pages.dev/</w:t>
+                                <w:t>www.gabrieljude.c</w:t>
+                              </w:r>
+                              <w:r>
+                                <w:rPr>
+                                  <w:rStyle w:val="Hyperlink"/>
+                                  <w:sz w:val="24"/>
+                                  <w:szCs w:val="24"/>
+                                </w:rPr>
+                                <w:t>o</w:t>
+                              </w:r>
+                              <w:r>
+                                <w:rPr>
+                                  <w:rStyle w:val="Hyperlink"/>
+                                  <w:sz w:val="24"/>
+                                  <w:szCs w:val="24"/>
+                                </w:rPr>
+                                <w:t>m</w:t>
                               </w:r>
                             </w:hyperlink>
-                          </w:p>
-                          <w:p>
-                            <w:pPr>
-                              <w:spacing w:before="120" w:after="0" w:line="240" w:lineRule="auto"/>
-                              <w:rPr>
-                                <w:color w:val="000000" w:themeColor="text1"/>
-                              </w:rPr>
-                            </w:pPr>
                           </w:p>
                           <w:p>
                             <w:pPr>
@@ -554,17 +562,25 @@
                             <w:sz w:val="24"/>
                             <w:szCs w:val="24"/>
                           </w:rPr>
-                          <w:t>https://gabrieljude.pages.dev/</w:t>
+                          <w:t>www.gabrieljude.c</w:t>
+                        </w:r>
+                        <w:r>
+                          <w:rPr>
+                            <w:rStyle w:val="Hyperlink"/>
+                            <w:sz w:val="24"/>
+                            <w:szCs w:val="24"/>
+                          </w:rPr>
+                          <w:t>o</w:t>
+                        </w:r>
+                        <w:r>
+                          <w:rPr>
+                            <w:rStyle w:val="Hyperlink"/>
+                            <w:sz w:val="24"/>
+                            <w:szCs w:val="24"/>
+                          </w:rPr>
+                          <w:t>m</w:t>
                         </w:r>
                       </w:hyperlink>
-                    </w:p>
-                    <w:p>
-                      <w:pPr>
-                        <w:spacing w:before="120" w:after="0" w:line="240" w:lineRule="auto"/>
-                        <w:rPr>
-                          <w:color w:val="000000" w:themeColor="text1"/>
-                        </w:rPr>
-                      </w:pPr>
                     </w:p>
                     <w:p>
                       <w:pPr>
@@ -2566,6 +2582,18 @@
       <w:shd w:val="clear" w:color="auto" w:fill="E1DFDD"/>
     </w:rPr>
   </w:style>
+  <w:style w:type="character" w:styleId="FollowedHyperlink">
+    <w:name w:val="FollowedHyperlink"/>
+    <w:basedOn w:val="DefaultParagraphFont"/>
+    <w:uiPriority w:val="99"/>
+    <w:semiHidden/>
+    <w:unhideWhenUsed/>
+    <w:rsid w:val="00E301CE"/>
+    <w:rPr>
+      <w:color w:val="954F72" w:themeColor="followedHyperlink"/>
+      <w:u w:val="single"/>
+    </w:rPr>
+  </w:style>
 </w:styles>
 </file>
 

</xml_diff>